<commit_message>
Such-Ergebnis Anzeige verfeinert Bestätigungsseite anzeigen
</commit_message>
<xml_diff>
--- a/Dokumentation/Aufgabenstellen Innovation4Austria.docx
+++ b/Dokumentation/Aufgabenstellen Innovation4Austria.docx
@@ -9,8 +9,6 @@
           <w:b/>
         </w:rPr>
       </w:pPr>
-      <w:bookmarkStart w:id="0" w:name="_GoBack"/>
-      <w:bookmarkEnd w:id="0"/>
     </w:p>
     <w:p>
       <w:pPr>
@@ -46,21 +44,21 @@
           <w:szCs w:val="48"/>
         </w:rPr>
       </w:pPr>
-      <w:bookmarkStart w:id="1" w:name="_Toc97469044"/>
-      <w:bookmarkStart w:id="2" w:name="_Toc97469151"/>
-      <w:bookmarkStart w:id="3" w:name="_Toc97469275"/>
-      <w:bookmarkStart w:id="4" w:name="_Toc109445248"/>
-      <w:bookmarkStart w:id="5" w:name="_Toc109445761"/>
-      <w:bookmarkStart w:id="6" w:name="_Toc132448909"/>
-      <w:bookmarkStart w:id="7" w:name="_Toc132449177"/>
-      <w:bookmarkStart w:id="8" w:name="_Toc132449280"/>
-      <w:bookmarkStart w:id="9" w:name="_Toc168637722"/>
-      <w:bookmarkStart w:id="10" w:name="_Toc168729770"/>
-      <w:bookmarkStart w:id="11" w:name="_Toc168729839"/>
-      <w:bookmarkStart w:id="12" w:name="_Toc168730432"/>
-      <w:bookmarkStart w:id="13" w:name="_Toc181509335"/>
-      <w:bookmarkStart w:id="14" w:name="_Toc181533556"/>
-      <w:bookmarkStart w:id="15" w:name="_Toc181533623"/>
+      <w:bookmarkStart w:id="0" w:name="_Toc97469044"/>
+      <w:bookmarkStart w:id="1" w:name="_Toc97469151"/>
+      <w:bookmarkStart w:id="2" w:name="_Toc97469275"/>
+      <w:bookmarkStart w:id="3" w:name="_Toc109445248"/>
+      <w:bookmarkStart w:id="4" w:name="_Toc109445761"/>
+      <w:bookmarkStart w:id="5" w:name="_Toc132448909"/>
+      <w:bookmarkStart w:id="6" w:name="_Toc132449177"/>
+      <w:bookmarkStart w:id="7" w:name="_Toc132449280"/>
+      <w:bookmarkStart w:id="8" w:name="_Toc168637722"/>
+      <w:bookmarkStart w:id="9" w:name="_Toc168729770"/>
+      <w:bookmarkStart w:id="10" w:name="_Toc168729839"/>
+      <w:bookmarkStart w:id="11" w:name="_Toc168730432"/>
+      <w:bookmarkStart w:id="12" w:name="_Toc181509335"/>
+      <w:bookmarkStart w:id="13" w:name="_Toc181533556"/>
+      <w:bookmarkStart w:id="14" w:name="_Toc181533623"/>
       <w:r>
         <w:rPr>
           <w:rFonts w:cs="Arial"/>
@@ -70,6 +68,7 @@
         </w:rPr>
         <w:t>Lehrabschlussprüfung Informatiker</w:t>
       </w:r>
+      <w:bookmarkEnd w:id="0"/>
       <w:bookmarkEnd w:id="1"/>
       <w:bookmarkEnd w:id="2"/>
       <w:bookmarkEnd w:id="3"/>
@@ -84,17 +83,16 @@
       <w:bookmarkEnd w:id="12"/>
       <w:bookmarkEnd w:id="13"/>
       <w:bookmarkEnd w:id="14"/>
-      <w:bookmarkEnd w:id="15"/>
-    </w:p>
-    <w:p>
-      <w:pPr>
-        <w:rPr>
-          <w:rFonts w:cs="Arial"/>
-        </w:rPr>
-      </w:pPr>
-      <w:bookmarkStart w:id="16" w:name="_Toc97469045"/>
-      <w:bookmarkStart w:id="17" w:name="_Toc97469152"/>
-      <w:bookmarkStart w:id="18" w:name="_Toc97469276"/>
+    </w:p>
+    <w:p>
+      <w:pPr>
+        <w:rPr>
+          <w:rFonts w:cs="Arial"/>
+        </w:rPr>
+      </w:pPr>
+      <w:bookmarkStart w:id="15" w:name="_Toc97469045"/>
+      <w:bookmarkStart w:id="16" w:name="_Toc97469152"/>
+      <w:bookmarkStart w:id="17" w:name="_Toc97469276"/>
     </w:p>
     <w:p>
       <w:pPr>
@@ -131,18 +129,18 @@
           <w:szCs w:val="52"/>
         </w:rPr>
       </w:pPr>
-      <w:bookmarkStart w:id="19" w:name="_Toc109445249"/>
-      <w:bookmarkStart w:id="20" w:name="_Toc109445762"/>
-      <w:bookmarkStart w:id="21" w:name="_Toc132448910"/>
-      <w:bookmarkStart w:id="22" w:name="_Toc132449178"/>
-      <w:bookmarkStart w:id="23" w:name="_Toc132449281"/>
-      <w:bookmarkStart w:id="24" w:name="_Toc168637723"/>
-      <w:bookmarkStart w:id="25" w:name="_Toc168729771"/>
-      <w:bookmarkStart w:id="26" w:name="_Toc168729840"/>
-      <w:bookmarkStart w:id="27" w:name="_Toc168730433"/>
-      <w:bookmarkStart w:id="28" w:name="_Toc181509336"/>
-      <w:bookmarkStart w:id="29" w:name="_Toc181533557"/>
-      <w:bookmarkStart w:id="30" w:name="_Toc181533624"/>
+      <w:bookmarkStart w:id="18" w:name="_Toc109445249"/>
+      <w:bookmarkStart w:id="19" w:name="_Toc109445762"/>
+      <w:bookmarkStart w:id="20" w:name="_Toc132448910"/>
+      <w:bookmarkStart w:id="21" w:name="_Toc132449178"/>
+      <w:bookmarkStart w:id="22" w:name="_Toc132449281"/>
+      <w:bookmarkStart w:id="23" w:name="_Toc168637723"/>
+      <w:bookmarkStart w:id="24" w:name="_Toc168729771"/>
+      <w:bookmarkStart w:id="25" w:name="_Toc168729840"/>
+      <w:bookmarkStart w:id="26" w:name="_Toc168730433"/>
+      <w:bookmarkStart w:id="27" w:name="_Toc181509336"/>
+      <w:bookmarkStart w:id="28" w:name="_Toc181533557"/>
+      <w:bookmarkStart w:id="29" w:name="_Toc181533624"/>
       <w:r>
         <w:rPr>
           <w:rFonts w:cs="Arial"/>
@@ -153,6 +151,7 @@
         </w:rPr>
         <w:t>„</w:t>
       </w:r>
+      <w:bookmarkEnd w:id="18"/>
       <w:bookmarkEnd w:id="19"/>
       <w:bookmarkEnd w:id="20"/>
       <w:bookmarkEnd w:id="21"/>
@@ -164,7 +163,6 @@
       <w:bookmarkEnd w:id="27"/>
       <w:bookmarkEnd w:id="28"/>
       <w:bookmarkEnd w:id="29"/>
-      <w:bookmarkEnd w:id="30"/>
       <w:r>
         <w:rPr>
           <w:rFonts w:cs="Arial"/>
@@ -187,19 +185,19 @@
           <w:szCs w:val="28"/>
         </w:rPr>
       </w:pPr>
-      <w:bookmarkStart w:id="31" w:name="_Toc132448911"/>
-      <w:bookmarkStart w:id="32" w:name="_Toc132449179"/>
-      <w:bookmarkStart w:id="33" w:name="_Toc132449282"/>
-      <w:bookmarkStart w:id="34" w:name="_Toc168637724"/>
-      <w:bookmarkStart w:id="35" w:name="_Toc168729772"/>
-      <w:bookmarkStart w:id="36" w:name="_Toc168729841"/>
-      <w:bookmarkStart w:id="37" w:name="_Toc168730434"/>
-      <w:bookmarkStart w:id="38" w:name="_Toc181509337"/>
-      <w:bookmarkStart w:id="39" w:name="_Toc181533558"/>
-      <w:bookmarkStart w:id="40" w:name="_Toc181533625"/>
+      <w:bookmarkStart w:id="30" w:name="_Toc132448911"/>
+      <w:bookmarkStart w:id="31" w:name="_Toc132449179"/>
+      <w:bookmarkStart w:id="32" w:name="_Toc132449282"/>
+      <w:bookmarkStart w:id="33" w:name="_Toc168637724"/>
+      <w:bookmarkStart w:id="34" w:name="_Toc168729772"/>
+      <w:bookmarkStart w:id="35" w:name="_Toc168729841"/>
+      <w:bookmarkStart w:id="36" w:name="_Toc168730434"/>
+      <w:bookmarkStart w:id="37" w:name="_Toc181509337"/>
+      <w:bookmarkStart w:id="38" w:name="_Toc181533558"/>
+      <w:bookmarkStart w:id="39" w:name="_Toc181533625"/>
+      <w:bookmarkEnd w:id="15"/>
       <w:bookmarkEnd w:id="16"/>
       <w:bookmarkEnd w:id="17"/>
-      <w:bookmarkEnd w:id="18"/>
       <w:r>
         <w:rPr>
           <w:rFonts w:cs="Arial"/>
@@ -220,6 +218,7 @@
         </w:rPr>
         <w:t xml:space="preserve"> </w:t>
       </w:r>
+      <w:bookmarkEnd w:id="30"/>
       <w:bookmarkEnd w:id="31"/>
       <w:bookmarkEnd w:id="32"/>
       <w:bookmarkEnd w:id="33"/>
@@ -229,7 +228,6 @@
       <w:bookmarkEnd w:id="37"/>
       <w:bookmarkEnd w:id="38"/>
       <w:bookmarkEnd w:id="39"/>
-      <w:bookmarkEnd w:id="40"/>
       <w:r>
         <w:rPr>
           <w:rFonts w:cs="Arial"/>
@@ -292,16 +290,16 @@
           <w:szCs w:val="28"/>
         </w:rPr>
       </w:pPr>
-      <w:bookmarkStart w:id="41" w:name="_Toc132448913"/>
-      <w:bookmarkStart w:id="42" w:name="_Toc132449181"/>
-      <w:bookmarkStart w:id="43" w:name="_Toc132449284"/>
-      <w:bookmarkStart w:id="44" w:name="_Toc168637726"/>
-      <w:bookmarkStart w:id="45" w:name="_Toc168729774"/>
-      <w:bookmarkStart w:id="46" w:name="_Toc168729843"/>
-      <w:bookmarkStart w:id="47" w:name="_Toc168730436"/>
-      <w:bookmarkStart w:id="48" w:name="_Toc181509339"/>
-      <w:bookmarkStart w:id="49" w:name="_Toc181533560"/>
-      <w:bookmarkStart w:id="50" w:name="_Toc181533627"/>
+      <w:bookmarkStart w:id="40" w:name="_Toc132448913"/>
+      <w:bookmarkStart w:id="41" w:name="_Toc132449181"/>
+      <w:bookmarkStart w:id="42" w:name="_Toc132449284"/>
+      <w:bookmarkStart w:id="43" w:name="_Toc168637726"/>
+      <w:bookmarkStart w:id="44" w:name="_Toc168729774"/>
+      <w:bookmarkStart w:id="45" w:name="_Toc168729843"/>
+      <w:bookmarkStart w:id="46" w:name="_Toc168730436"/>
+      <w:bookmarkStart w:id="47" w:name="_Toc181509339"/>
+      <w:bookmarkStart w:id="48" w:name="_Toc181533560"/>
+      <w:bookmarkStart w:id="49" w:name="_Toc181533627"/>
       <w:r>
         <w:rPr>
           <w:rFonts w:cs="Arial"/>
@@ -363,6 +361,7 @@
         <w:t>7</w:t>
       </w:r>
     </w:p>
+    <w:bookmarkEnd w:id="40"/>
     <w:bookmarkEnd w:id="41"/>
     <w:bookmarkEnd w:id="42"/>
     <w:bookmarkEnd w:id="43"/>
@@ -372,7 +371,6 @@
     <w:bookmarkEnd w:id="47"/>
     <w:bookmarkEnd w:id="48"/>
     <w:bookmarkEnd w:id="49"/>
-    <w:bookmarkEnd w:id="50"/>
     <w:p>
       <w:pPr>
         <w:jc w:val="right"/>
@@ -473,6 +471,7 @@
         <w:rPr>
           <w:rFonts w:cs="Arial"/>
           <w:noProof/>
+          <w:lang w:val="de-AT" w:eastAsia="de-AT"/>
         </w:rPr>
         <mc:AlternateContent>
           <mc:Choice Requires="wps">
@@ -567,6 +566,7 @@
         <w:rPr>
           <w:rFonts w:cs="Arial"/>
           <w:noProof/>
+          <w:lang w:val="de-AT" w:eastAsia="de-AT"/>
         </w:rPr>
         <w:drawing>
           <wp:inline distT="0" distB="0" distL="0" distR="0">
@@ -3767,130 +3767,130 @@
       <w:pPr>
         <w:pStyle w:val="Ju1"/>
       </w:pPr>
-      <w:bookmarkStart w:id="51" w:name="_Toc210311399"/>
-      <w:bookmarkStart w:id="52" w:name="_Ref210505462"/>
+      <w:bookmarkStart w:id="50" w:name="_Toc210311399"/>
+      <w:bookmarkStart w:id="51" w:name="_Ref210505462"/>
       <w:r>
         <w:lastRenderedPageBreak/>
         <w:t xml:space="preserve"> </w:t>
       </w:r>
-      <w:bookmarkStart w:id="53" w:name="_Toc471202879"/>
+      <w:bookmarkStart w:id="52" w:name="_Toc471202879"/>
+      <w:bookmarkEnd w:id="50"/>
       <w:bookmarkEnd w:id="51"/>
+      <w:r>
+        <w:t>Einleitung</w:t>
+      </w:r>
       <w:bookmarkEnd w:id="52"/>
-      <w:r>
-        <w:t>Einleitung</w:t>
+    </w:p>
+    <w:p>
+      <w:pPr>
+        <w:pStyle w:val="TextJu"/>
+      </w:pPr>
+      <w:r>
+        <w:t xml:space="preserve">Das </w:t>
+      </w:r>
+      <w:r>
+        <w:t xml:space="preserve">Bundesministerium für Verkehr, Innovation und Technologie (BMVIT) und </w:t>
+      </w:r>
+      <w:r>
+        <w:t>das</w:t>
+      </w:r>
+      <w:r>
+        <w:t xml:space="preserve"> Bundesministerium für Wissenschaft, Forschung und Wirtschaft (BMWFW)</w:t>
+      </w:r>
+      <w:r>
+        <w:t xml:space="preserve"> bieten ab 1. Jänner 2017 eine neue Initiative zur Förderung von jungen Unternehmen und Startups an. Unter dem Begriff </w:t>
+      </w:r>
+      <w:r>
+        <w:rPr>
+          <w:i/>
+        </w:rPr>
+        <w:t>Innovation 4 Austria</w:t>
+      </w:r>
+      <w:r>
+        <w:t xml:space="preserve"> so</w:t>
+      </w:r>
+      <w:r>
+        <w:t>l</w:t>
+      </w:r>
+      <w:r>
+        <w:t>len österreichweit günstige Büros in speziell geförderten Gebäuden angeboten werden.</w:t>
+      </w:r>
+    </w:p>
+    <w:p>
+      <w:pPr>
+        <w:pStyle w:val="TextJu"/>
+      </w:pPr>
+    </w:p>
+    <w:p>
+      <w:pPr>
+        <w:pStyle w:val="TextJu"/>
+      </w:pPr>
+      <w:r>
+        <w:t>In der Pilotphase wird zuerst ein Gebäude in Wien 1230 für die Bedürfnisse von Startup Unternehmen adaptiert. Dazu werden in diesem Gebäude unterschiedliches Räume mit einer entsprechenden Au</w:t>
+      </w:r>
+      <w:r>
+        <w:t>s</w:t>
+      </w:r>
+      <w:r>
+        <w:t>stattung versehen.</w:t>
+      </w:r>
+    </w:p>
+    <w:p>
+      <w:pPr>
+        <w:pStyle w:val="TextJu"/>
+      </w:pPr>
+    </w:p>
+    <w:p>
+      <w:pPr>
+        <w:pStyle w:val="TextJu"/>
+      </w:pPr>
+      <w:r>
+        <w:t xml:space="preserve">Mitarbeiter dieser neuen Initiative können nun Firmen für </w:t>
+      </w:r>
+      <w:r>
+        <w:rPr>
+          <w:i/>
+        </w:rPr>
+        <w:t>Innovation 4 Austria</w:t>
+      </w:r>
+      <w:r>
+        <w:t xml:space="preserve"> eintragen und diesen vergünstige Büroräume zuweisen. Zusätzlich zur monatlichen Miete, können Unternehmen auch t</w:t>
+      </w:r>
+      <w:r>
+        <w:t>a</w:t>
+      </w:r>
+      <w:r>
+        <w:t xml:space="preserve">geweise einzelne Räume </w:t>
+      </w:r>
+      <w:r>
+        <w:t>je nach Bedarf reservieren und nutzen.</w:t>
+      </w:r>
+    </w:p>
+    <w:p>
+      <w:pPr>
+        <w:pStyle w:val="TextJu"/>
+      </w:pPr>
+    </w:p>
+    <w:p>
+      <w:pPr>
+        <w:pStyle w:val="Ju2"/>
+      </w:pPr>
+      <w:bookmarkStart w:id="53" w:name="_Toc206218337"/>
+      <w:bookmarkStart w:id="54" w:name="_Toc471202880"/>
+      <w:r>
+        <w:t>Gender-Klause</w:t>
       </w:r>
       <w:bookmarkEnd w:id="53"/>
+      <w:r>
+        <w:t>l</w:t>
+      </w:r>
+      <w:bookmarkEnd w:id="54"/>
     </w:p>
     <w:p>
       <w:pPr>
         <w:pStyle w:val="TextJu"/>
       </w:pPr>
       <w:r>
-        <w:t xml:space="preserve">Das </w:t>
-      </w:r>
-      <w:r>
-        <w:t xml:space="preserve">Bundesministerium für Verkehr, Innovation und Technologie (BMVIT) und </w:t>
-      </w:r>
-      <w:r>
-        <w:t>das</w:t>
-      </w:r>
-      <w:r>
-        <w:t xml:space="preserve"> Bundesministerium für Wissenschaft, Forschung und Wirtschaft (BMWFW)</w:t>
-      </w:r>
-      <w:r>
-        <w:t xml:space="preserve"> bieten ab 1. Jänner 2017 eine neue Initiative zur Förderung von jungen Unternehmen und Startups an. Unter dem Begriff </w:t>
-      </w:r>
-      <w:r>
-        <w:rPr>
-          <w:i/>
-        </w:rPr>
-        <w:t>Innovation 4 Austria</w:t>
-      </w:r>
-      <w:r>
-        <w:t xml:space="preserve"> so</w:t>
-      </w:r>
-      <w:r>
-        <w:t>l</w:t>
-      </w:r>
-      <w:r>
-        <w:t>len österreichweit günstige Büros in speziell geförderten Gebäuden angeboten werden.</w:t>
-      </w:r>
-    </w:p>
-    <w:p>
-      <w:pPr>
-        <w:pStyle w:val="TextJu"/>
-      </w:pPr>
-    </w:p>
-    <w:p>
-      <w:pPr>
-        <w:pStyle w:val="TextJu"/>
-      </w:pPr>
-      <w:r>
-        <w:t>In der Pilotphase wird zuerst ein Gebäude in Wien 1230 für die Bedürfnisse von Startup Unternehmen adaptiert. Dazu werden in diesem Gebäude unterschiedliches Räume mit einer entsprechenden Au</w:t>
-      </w:r>
-      <w:r>
-        <w:t>s</w:t>
-      </w:r>
-      <w:r>
-        <w:t>stattung versehen.</w:t>
-      </w:r>
-    </w:p>
-    <w:p>
-      <w:pPr>
-        <w:pStyle w:val="TextJu"/>
-      </w:pPr>
-    </w:p>
-    <w:p>
-      <w:pPr>
-        <w:pStyle w:val="TextJu"/>
-      </w:pPr>
-      <w:r>
-        <w:t xml:space="preserve">Mitarbeiter dieser neuen Initiative können nun Firmen für </w:t>
-      </w:r>
-      <w:r>
-        <w:rPr>
-          <w:i/>
-        </w:rPr>
-        <w:t>Innovation 4 Austria</w:t>
-      </w:r>
-      <w:r>
-        <w:t xml:space="preserve"> eintragen und diesen vergünstige Büroräume zuweisen. Zusätzlich zur monatlichen Miete, können Unternehmen auch t</w:t>
-      </w:r>
-      <w:r>
-        <w:t>a</w:t>
-      </w:r>
-      <w:r>
-        <w:t xml:space="preserve">geweise einzelne Räume </w:t>
-      </w:r>
-      <w:r>
-        <w:t>je nach Bedarf reservieren und nutzen.</w:t>
-      </w:r>
-    </w:p>
-    <w:p>
-      <w:pPr>
-        <w:pStyle w:val="TextJu"/>
-      </w:pPr>
-    </w:p>
-    <w:p>
-      <w:pPr>
-        <w:pStyle w:val="Ju2"/>
-      </w:pPr>
-      <w:bookmarkStart w:id="54" w:name="_Toc206218337"/>
-      <w:bookmarkStart w:id="55" w:name="_Toc471202880"/>
-      <w:r>
-        <w:t>Gender-Klause</w:t>
-      </w:r>
-      <w:bookmarkEnd w:id="54"/>
-      <w:r>
-        <w:t>l</w:t>
-      </w:r>
-      <w:bookmarkEnd w:id="55"/>
-    </w:p>
-    <w:p>
-      <w:pPr>
-        <w:pStyle w:val="TextJu"/>
-      </w:pPr>
-      <w:r>
         <w:t>Die weibliche Form ist der männlichen Form in diesem Pflichtenheft gleichgestellt; lediglich aus Grü</w:t>
       </w:r>
       <w:r>
@@ -3904,17 +3904,18 @@
       <w:pPr>
         <w:pStyle w:val="Ju1"/>
       </w:pPr>
-      <w:bookmarkStart w:id="56" w:name="_Toc471202881"/>
+      <w:bookmarkStart w:id="55" w:name="_Toc471202881"/>
       <w:r>
         <w:lastRenderedPageBreak/>
         <w:t>Datenbank</w:t>
       </w:r>
-      <w:bookmarkEnd w:id="56"/>
+      <w:bookmarkEnd w:id="55"/>
     </w:p>
     <w:p>
       <w:r>
         <w:rPr>
           <w:noProof/>
+          <w:lang w:val="de-AT" w:eastAsia="de-AT"/>
         </w:rPr>
         <mc:AlternateContent>
           <mc:Choice Requires="wps">
@@ -3972,11 +3973,53 @@
                         <w:txbxContent>
                           <w:p>
                             <w:pPr>
+                              <w:jc w:val="center"/>
                               <w:rPr>
                                 <w:noProof/>
                                 <w:lang w:val="de-AT" w:eastAsia="de-AT"/>
                               </w:rPr>
                             </w:pPr>
+                            <w:r>
+                              <w:rPr>
+                                <w:noProof/>
+                                <w:lang w:val="de-AT" w:eastAsia="de-AT"/>
+                              </w:rPr>
+                              <w:drawing>
+                                <wp:inline distT="0" distB="0" distL="0" distR="0" wp14:anchorId="46A12984" wp14:editId="7DEC99C0">
+                                  <wp:extent cx="5204199" cy="4083244"/>
+                                  <wp:effectExtent l="0" t="0" r="0" b="0"/>
+                                  <wp:docPr id="2" name="Grafik 2"/>
+                                  <wp:cNvGraphicFramePr>
+                                    <a:graphicFrameLocks xmlns:a="http://schemas.openxmlformats.org/drawingml/2006/main" noChangeAspect="1"/>
+                                  </wp:cNvGraphicFramePr>
+                                  <a:graphic xmlns:a="http://schemas.openxmlformats.org/drawingml/2006/main">
+                                    <a:graphicData uri="http://schemas.openxmlformats.org/drawingml/2006/picture">
+                                      <pic:pic xmlns:pic="http://schemas.openxmlformats.org/drawingml/2006/picture">
+                                        <pic:nvPicPr>
+                                          <pic:cNvPr id="0" name=""/>
+                                          <pic:cNvPicPr/>
+                                        </pic:nvPicPr>
+                                        <pic:blipFill>
+                                          <a:blip r:embed="rId10"/>
+                                          <a:stretch>
+                                            <a:fillRect/>
+                                          </a:stretch>
+                                        </pic:blipFill>
+                                        <pic:spPr>
+                                          <a:xfrm>
+                                            <a:off x="0" y="0"/>
+                                            <a:ext cx="5209037" cy="4087040"/>
+                                          </a:xfrm>
+                                          <a:prstGeom prst="rect">
+                                            <a:avLst/>
+                                          </a:prstGeom>
+                                        </pic:spPr>
+                                      </pic:pic>
+                                    </a:graphicData>
+                                  </a:graphic>
+                                </wp:inline>
+                              </w:drawing>
+                            </w:r>
                           </w:p>
                         </w:txbxContent>
                       </wps:txbx>
@@ -4006,11 +4049,53 @@
                   <w:txbxContent>
                     <w:p>
                       <w:pPr>
+                        <w:jc w:val="center"/>
                         <w:rPr>
                           <w:noProof/>
                           <w:lang w:val="de-AT" w:eastAsia="de-AT"/>
                         </w:rPr>
                       </w:pPr>
+                      <w:r>
+                        <w:rPr>
+                          <w:noProof/>
+                          <w:lang w:val="de-AT" w:eastAsia="de-AT"/>
+                        </w:rPr>
+                        <w:drawing>
+                          <wp:inline distT="0" distB="0" distL="0" distR="0" wp14:anchorId="46A12984" wp14:editId="7DEC99C0">
+                            <wp:extent cx="5204199" cy="4083244"/>
+                            <wp:effectExtent l="0" t="0" r="0" b="0"/>
+                            <wp:docPr id="2" name="Grafik 2"/>
+                            <wp:cNvGraphicFramePr>
+                              <a:graphicFrameLocks xmlns:a="http://schemas.openxmlformats.org/drawingml/2006/main" noChangeAspect="1"/>
+                            </wp:cNvGraphicFramePr>
+                            <a:graphic xmlns:a="http://schemas.openxmlformats.org/drawingml/2006/main">
+                              <a:graphicData uri="http://schemas.openxmlformats.org/drawingml/2006/picture">
+                                <pic:pic xmlns:pic="http://schemas.openxmlformats.org/drawingml/2006/picture">
+                                  <pic:nvPicPr>
+                                    <pic:cNvPr id="0" name=""/>
+                                    <pic:cNvPicPr/>
+                                  </pic:nvPicPr>
+                                  <pic:blipFill>
+                                    <a:blip r:embed="rId10"/>
+                                    <a:stretch>
+                                      <a:fillRect/>
+                                    </a:stretch>
+                                  </pic:blipFill>
+                                  <pic:spPr>
+                                    <a:xfrm>
+                                      <a:off x="0" y="0"/>
+                                      <a:ext cx="5209037" cy="4087040"/>
+                                    </a:xfrm>
+                                    <a:prstGeom prst="rect">
+                                      <a:avLst/>
+                                    </a:prstGeom>
+                                  </pic:spPr>
+                                </pic:pic>
+                              </a:graphicData>
+                            </a:graphic>
+                          </wp:inline>
+                        </w:drawing>
+                      </w:r>
                     </w:p>
                   </w:txbxContent>
                 </v:textbox>
@@ -4066,7 +4151,7 @@
       <w:pPr>
         <w:pStyle w:val="Beschriftung"/>
       </w:pPr>
-      <w:bookmarkStart w:id="57" w:name="_Toc471202873"/>
+      <w:bookmarkStart w:id="56" w:name="_Toc471202873"/>
       <w:r>
         <w:t xml:space="preserve">Abbildung </w:t>
       </w:r>
@@ -4097,43 +4182,51 @@
       <w:r>
         <w:t xml:space="preserve"> Datenbankdiagramm</w:t>
       </w:r>
+      <w:bookmarkEnd w:id="56"/>
+    </w:p>
+    <w:p/>
+    <w:p>
+      <w:pPr>
+        <w:pStyle w:val="berschrift2"/>
+      </w:pPr>
+      <w:bookmarkStart w:id="57" w:name="_Toc471202882"/>
+      <w:r>
+        <w:t>Benutzer</w:t>
+      </w:r>
       <w:bookmarkEnd w:id="57"/>
     </w:p>
-    <w:p/>
-    <w:p>
-      <w:pPr>
-        <w:pStyle w:val="berschrift2"/>
-      </w:pPr>
-      <w:bookmarkStart w:id="58" w:name="_Toc471202882"/>
-      <w:r>
-        <w:t>Benutzer</w:t>
-      </w:r>
+    <w:p>
+      <w:r>
+        <w:t xml:space="preserve">Das Webportal </w:t>
+      </w:r>
+      <w:r>
+        <w:rPr>
+          <w:i/>
+        </w:rPr>
+        <w:t>Innovation 4 Austria</w:t>
+      </w:r>
+      <w:r>
+        <w:t xml:space="preserve"> verlangt bei der Benutzung entsprechende Zugangsdaten. Benu</w:t>
+      </w:r>
+      <w:r>
+        <w:t>t</w:t>
+      </w:r>
+      <w:r>
+        <w:t xml:space="preserve">zer können sowohl Mitarbeiter von </w:t>
+      </w:r>
+      <w:r>
+        <w:rPr>
+          <w:i/>
+        </w:rPr>
+        <w:t>Inno</w:t>
+      </w:r>
+      <w:bookmarkStart w:id="58" w:name="_GoBack"/>
       <w:bookmarkEnd w:id="58"/>
-    </w:p>
-    <w:p>
-      <w:r>
-        <w:t xml:space="preserve">Das Webportal </w:t>
-      </w:r>
       <w:r>
         <w:rPr>
           <w:i/>
         </w:rPr>
-        <w:t>Innovation 4 Austria</w:t>
-      </w:r>
-      <w:r>
-        <w:t xml:space="preserve"> verlangt bei der Benutzung entsprechende Zugangsdaten. Benu</w:t>
-      </w:r>
-      <w:r>
-        <w:t>t</w:t>
-      </w:r>
-      <w:r>
-        <w:t xml:space="preserve">zer können sowohl Mitarbeiter von </w:t>
-      </w:r>
-      <w:r>
-        <w:rPr>
-          <w:i/>
-        </w:rPr>
-        <w:t>Innovation 4 Austria</w:t>
+        <w:t>vation 4 Austria</w:t>
       </w:r>
       <w:r>
         <w:t xml:space="preserve"> als auch Firmen-Benutzer sein.</w:t>
@@ -5904,10 +5997,10 @@
       </w:r>
     </w:p>
     <w:sectPr>
-      <w:headerReference w:type="default" r:id="rId10"/>
-      <w:footerReference w:type="default" r:id="rId11"/>
-      <w:headerReference w:type="first" r:id="rId12"/>
-      <w:footerReference w:type="first" r:id="rId13"/>
+      <w:headerReference w:type="default" r:id="rId11"/>
+      <w:footerReference w:type="default" r:id="rId12"/>
+      <w:headerReference w:type="first" r:id="rId13"/>
+      <w:footerReference w:type="first" r:id="rId14"/>
       <w:pgSz w:w="11906" w:h="16838" w:code="9"/>
       <w:pgMar w:top="1418" w:right="1418" w:bottom="1134" w:left="1418" w:header="709" w:footer="709" w:gutter="0"/>
       <w:cols w:space="708"/>
@@ -6030,7 +6123,7 @@
         <w:sz w:val="16"/>
         <w:szCs w:val="16"/>
       </w:rPr>
-      <w:t>11</w:t>
+      <w:t>6</w:t>
     </w:r>
     <w:r>
       <w:rPr>
@@ -6233,6 +6326,7 @@
         <w:noProof/>
         <w:color w:val="999999"/>
         <w:szCs w:val="20"/>
+        <w:lang w:val="de-AT" w:eastAsia="de-AT"/>
       </w:rPr>
       <w:drawing>
         <wp:anchor distT="0" distB="0" distL="114300" distR="114300" simplePos="0" relativeHeight="251658240" behindDoc="0" locked="0" layoutInCell="1" allowOverlap="1" wp14:anchorId="58B8CE52" wp14:editId="44D00B9C">
@@ -6361,6 +6455,7 @@
     <w:r>
       <w:rPr>
         <w:noProof/>
+        <w:lang w:val="de-AT" w:eastAsia="de-AT"/>
       </w:rPr>
       <w:drawing>
         <wp:anchor distT="0" distB="0" distL="114300" distR="114300" simplePos="0" relativeHeight="251657216" behindDoc="0" locked="0" layoutInCell="1" allowOverlap="1" wp14:anchorId="16E929A1" wp14:editId="09EECCC0">
@@ -6456,17 +6551,17 @@
         <v:path o:extrusionok="f" gradientshapeok="t" o:connecttype="rect"/>
         <o:lock v:ext="edit" aspectratio="t"/>
       </v:shapetype>
-      <v:shape id="_x0000_i1026" type="#_x0000_t75" style="width:3in;height:3in" o:bullet="t"/>
+      <v:shape id="_x0000_i1029" type="#_x0000_t75" style="width:3in;height:3in" o:bullet="t"/>
     </w:pict>
   </w:numPicBullet>
   <w:numPicBullet w:numPicBulletId="1">
     <w:pict>
-      <v:shape id="_x0000_i1027" type="#_x0000_t75" style="width:3in;height:3in" o:bullet="t"/>
+      <v:shape id="_x0000_i1030" type="#_x0000_t75" style="width:3in;height:3in" o:bullet="t"/>
     </w:pict>
   </w:numPicBullet>
   <w:numPicBullet w:numPicBulletId="2">
     <w:pict>
-      <v:shape id="_x0000_i1028" type="#_x0000_t75" style="width:3in;height:3in" o:bullet="t"/>
+      <v:shape id="_x0000_i1031" type="#_x0000_t75" style="width:3in;height:3in" o:bullet="t"/>
     </w:pict>
   </w:numPicBullet>
   <w:abstractNum w:abstractNumId="0">
@@ -10506,7 +10601,7 @@
 </file>
 
 <file path=customXml/itemProps1.xml><?xml version="1.0" encoding="utf-8"?>
-<ds:datastoreItem xmlns:ds="http://schemas.openxmlformats.org/officeDocument/2006/customXml" ds:itemID="{F9EC0C17-C77F-478C-87ED-B4789E034ACD}">
+<ds:datastoreItem xmlns:ds="http://schemas.openxmlformats.org/officeDocument/2006/customXml" ds:itemID="{CDEC1335-FD43-45E5-93D3-3E27A4A7941C}">
   <ds:schemaRefs>
     <ds:schemaRef ds:uri="http://schemas.openxmlformats.org/officeDocument/2006/bibliography"/>
   </ds:schemaRefs>

</xml_diff>